<commit_message>
add until about me
</commit_message>
<xml_diff>
--- a/resume.docx
+++ b/resume.docx
@@ -179,9 +179,10 @@
       </w:pPr>
       <w:r>
         <w:rPr>
-          <w:rtl w:val="true"/>
-        </w:rPr>
-        <w:t>ایمیل</w:t>
+          <w:b/>
+          <w:bCs/>
+        </w:rPr>
+        <w:t>email</w:t>
       </w:r>
       <w:r>
         <w:rPr/>
@@ -509,6 +510,241 @@
       <w:r>
         <w:rPr/>
         <w:t xml:space="preserve">www.github.com/abolfazlsadeqi2001 </w:t>
+      </w:r>
+    </w:p>
+    <w:p>
+      <w:pPr>
+        <w:pStyle w:val="Heading2"/>
+        <w:bidi w:val="0"/>
+        <w:spacing w:before="0" w:after="283"/>
+        <w:jc w:val="center"/>
+        <w:rPr/>
+      </w:pPr>
+      <w:r>
+        <w:rPr>
+          <w:rtl w:val="true"/>
+        </w:rPr>
+        <w:t>درباره من</w:t>
+      </w:r>
+    </w:p>
+    <w:p>
+      <w:pPr>
+        <w:pStyle w:val="HorizontalLine"/>
+        <w:suppressLineNumbers/>
+        <w:pBdr>
+          <w:bottom w:val="double" w:sz="2" w:space="0" w:color="808080"/>
+        </w:pBdr>
+        <w:bidi w:val="0"/>
+        <w:spacing w:before="0" w:after="283"/>
+        <w:jc w:val="left"/>
+        <w:rPr/>
+      </w:pPr>
+      <w:r>
+        <w:rPr/>
+      </w:r>
+    </w:p>
+    <w:p>
+      <w:pPr>
+        <w:pStyle w:val="TextBody"/>
+        <w:bidi w:val="0"/>
+        <w:jc w:val="center"/>
+        <w:rPr/>
+      </w:pPr>
+      <w:r>
+        <w:rPr>
+          <w:rtl w:val="true"/>
+        </w:rPr>
+        <w:t>به نام خدا</w:t>
+      </w:r>
+      <w:r>
+        <w:rPr/>
+        <w:br/>
+      </w:r>
+      <w:r>
+        <w:rPr>
+          <w:rtl w:val="true"/>
+        </w:rPr>
+        <w:t xml:space="preserve">برای اولین بار بوسیله </w:t>
+      </w:r>
+      <w:r>
+        <w:rPr>
+          <w:bCs/>
+          <w:rtl w:val="true"/>
+        </w:rPr>
+        <w:t xml:space="preserve">بازی سازی با گیم میکر و یونیتی </w:t>
+      </w:r>
+      <w:r>
+        <w:rPr>
+          <w:rtl w:val="true"/>
+        </w:rPr>
+        <w:t xml:space="preserve">با برنامه نویسی آشنا شدم و در پروسه آموزشی </w:t>
+      </w:r>
+      <w:r>
+        <w:rPr>
+          <w:bCs/>
+          <w:rtl w:val="true"/>
+        </w:rPr>
+        <w:t xml:space="preserve">طراحی بازی آنلاین </w:t>
+      </w:r>
+      <w:r>
+        <w:rPr>
+          <w:rtl w:val="true"/>
+        </w:rPr>
+        <w:t xml:space="preserve">عاشق </w:t>
+      </w:r>
+      <w:r>
+        <w:rPr>
+          <w:bCs/>
+          <w:rtl w:val="true"/>
+        </w:rPr>
+        <w:t xml:space="preserve">نود جی اس </w:t>
+      </w:r>
+      <w:r>
+        <w:rPr>
+          <w:b w:val="false"/>
+          <w:b w:val="false"/>
+          <w:bCs w:val="false"/>
+          <w:rtl w:val="true"/>
+        </w:rPr>
+        <w:t>شدم</w:t>
+      </w:r>
+      <w:r>
+        <w:rPr>
+          <w:b w:val="false"/>
+          <w:b w:val="false"/>
+          <w:bCs w:val="false"/>
+        </w:rPr>
+        <w:t xml:space="preserve"> </w:t>
+      </w:r>
+    </w:p>
+    <w:p>
+      <w:pPr>
+        <w:pStyle w:val="TextBody"/>
+        <w:bidi w:val="0"/>
+        <w:jc w:val="center"/>
+        <w:rPr>
+          <w:b w:val="false"/>
+          <w:b w:val="false"/>
+          <w:bCs w:val="false"/>
+        </w:rPr>
+      </w:pPr>
+      <w:r>
+        <w:rPr>
+          <w:b w:val="false"/>
+          <w:b w:val="false"/>
+          <w:bCs w:val="false"/>
+          <w:rtl w:val="true"/>
+        </w:rPr>
+        <w:t>و مجموعا سه پروژه از افراد حقیقی برای</w:t>
+      </w:r>
+      <w:r>
+        <w:rPr>
+          <w:b w:val="false"/>
+          <w:b w:val="false"/>
+          <w:bCs w:val="false"/>
+        </w:rPr>
+        <w:t xml:space="preserve"> </w:t>
+      </w:r>
+    </w:p>
+    <w:p>
+      <w:pPr>
+        <w:pStyle w:val="TextBody"/>
+        <w:bidi w:val="0"/>
+        <w:jc w:val="center"/>
+        <w:rPr>
+          <w:b w:val="false"/>
+          <w:b w:val="false"/>
+          <w:bCs w:val="false"/>
+        </w:rPr>
+      </w:pPr>
+      <w:r>
+        <w:rPr>
+          <w:b w:val="false"/>
+          <w:bCs w:val="false"/>
+        </w:rPr>
+        <w:t xml:space="preserve"> </w:t>
+      </w:r>
+      <w:r>
+        <w:rPr>
+          <w:b w:val="false"/>
+          <w:b w:val="false"/>
+          <w:bCs w:val="false"/>
+          <w:rtl w:val="true"/>
+        </w:rPr>
+        <w:t>ساخت بازی یا طراحی بک اند دریافت کردم</w:t>
+      </w:r>
+    </w:p>
+    <w:p>
+      <w:pPr>
+        <w:pStyle w:val="ListContents"/>
+        <w:bidi w:val="0"/>
+        <w:spacing w:before="0" w:after="283"/>
+        <w:jc w:val="center"/>
+        <w:rPr/>
+      </w:pPr>
+      <w:r>
+        <w:rPr>
+          <w:rtl w:val="true"/>
+        </w:rPr>
+        <w:t>تا اینکه تصمیم گرفتم زبان خودم را عوض کنم و شروع به تست کردن</w:t>
+      </w:r>
+    </w:p>
+    <w:p>
+      <w:pPr>
+        <w:pStyle w:val="ListContents"/>
+        <w:bidi w:val="0"/>
+        <w:spacing w:before="0" w:after="283"/>
+        <w:jc w:val="center"/>
+        <w:rPr/>
+      </w:pPr>
+      <w:r>
+        <w:rPr>
+          <w:rtl w:val="true"/>
+        </w:rPr>
+        <w:t>زبان هایی همچون سی شارپ جاوا و سی پلاس پلاس کردم</w:t>
+      </w:r>
+    </w:p>
+    <w:p>
+      <w:pPr>
+        <w:pStyle w:val="ListContents"/>
+        <w:bidi w:val="0"/>
+        <w:spacing w:before="0" w:after="283"/>
+        <w:jc w:val="center"/>
+        <w:rPr/>
+      </w:pPr>
+      <w:r>
+        <w:rPr>
+          <w:rtl w:val="true"/>
+        </w:rPr>
+        <w:t>که سرانجام تصمیم گرفتم در حوزه جاوا فعالیت کنم</w:t>
+      </w:r>
+      <w:r>
+        <w:rPr/>
+        <w:t>.</w:t>
+      </w:r>
+    </w:p>
+    <w:p>
+      <w:pPr>
+        <w:pStyle w:val="ListContents"/>
+        <w:bidi w:val="0"/>
+        <w:spacing w:before="0" w:after="283"/>
+        <w:jc w:val="center"/>
+        <w:rPr/>
+      </w:pPr>
+      <w:r>
+        <w:rPr/>
+      </w:r>
+    </w:p>
+    <w:p>
+      <w:pPr>
+        <w:pStyle w:val="ListContents"/>
+        <w:bidi w:val="0"/>
+        <w:spacing w:before="0" w:after="283"/>
+        <w:jc w:val="center"/>
+        <w:rPr/>
+      </w:pPr>
+      <w:r>
+        <w:rPr/>
       </w:r>
     </w:p>
     <w:sectPr>
@@ -908,5 +1144,22 @@
     </w:pPr>
     <w:rPr/>
   </w:style>
+  <w:style w:type="paragraph" w:styleId="HorizontalLine">
+    <w:name w:val="Horizontal Line"/>
+    <w:basedOn w:val="Normal"/>
+    <w:next w:val="TextBody"/>
+    <w:qFormat/>
+    <w:pPr>
+      <w:suppressLineNumbers/>
+      <w:pBdr>
+        <w:bottom w:val="double" w:sz="2" w:space="0" w:color="808080"/>
+      </w:pBdr>
+      <w:spacing w:before="0" w:after="283"/>
+    </w:pPr>
+    <w:rPr>
+      <w:sz w:val="12"/>
+      <w:szCs w:val="12"/>
+    </w:rPr>
+  </w:style>
 </w:styles>
 </file>
</xml_diff>